<commit_message>
designed form.php. Added bootstrap
</commit_message>
<xml_diff>
--- a/templates/template2.docx
+++ b/templates/template2.docx
@@ -111,6 +111,12 @@
       </w:r>
       <w:r>
         <w:rPr>
+          <w:lang w:val="en-GB"/>
+        </w:rPr>
+        <w:t>1</w:t>
+      </w:r>
+      <w:r>
+        <w:rPr>
           <w:lang w:val="en-US"/>
         </w:rPr>
         <w:t>date</w:t>
@@ -173,14 +179,20 @@
         <w:rPr>
           <w:lang w:val="uk-UA"/>
         </w:rPr>
-        <w:t>aboutme</w:t>
+        <w:t>about</w:t>
       </w:r>
       <w:proofErr w:type="spellEnd"/>
       <w:r>
         <w:rPr>
-          <w:lang w:val="uk-UA"/>
-        </w:rPr>
-        <w:t>}</w:t>
+          <w:lang w:val="en-GB"/>
+        </w:rPr>
+        <w:t>M</w:t>
+      </w:r>
+      <w:r>
+        <w:rPr>
+          <w:lang w:val="uk-UA"/>
+        </w:rPr>
+        <w:t>e}</w:t>
       </w:r>
     </w:p>
     <w:p>

</xml_diff>